<commit_message>
New Projectdescription in map Projectbeschrijving
</commit_message>
<xml_diff>
--- a/Opdracht/Opdrachtbeschrijving P4P - Groep B .docx
+++ b/Opdracht/Opdrachtbeschrijving P4P - Groep B .docx
@@ -201,19 +201,8 @@
                 <w:szCs w:val="24"/>
                 <w:lang w:val="nl-NL"/>
               </w:rPr>
-              <w:t xml:space="preserve">David </w:t>
-            </w:r>
-            <w:proofErr w:type="spellStart"/>
-            <w:r>
-              <w:rPr>
-                <w:rFonts w:asciiTheme="majorHAnsi" w:hAnsiTheme="majorHAnsi" w:cs="Times New Roman"/>
-                <w:sz w:val="24"/>
-                <w:szCs w:val="24"/>
-                <w:lang w:val="nl-NL"/>
-              </w:rPr>
-              <w:t>Schweizer</w:t>
-            </w:r>
-            <w:proofErr w:type="spellEnd"/>
+              <w:t>David Schweizer</w:t>
+            </w:r>
           </w:p>
           <w:p>
             <w:pPr>
@@ -286,8 +275,153 @@
               </w:rPr>
               <w:br/>
             </w:r>
-            <w:bookmarkStart w:id="0" w:name="_GoBack"/>
-            <w:bookmarkEnd w:id="0"/>
+          </w:p>
+        </w:tc>
+      </w:tr>
+      <w:tr>
+        <w:trPr>
+          <w:trHeight w:val="1613"/>
+        </w:trPr>
+        <w:tc>
+          <w:tcPr>
+            <w:tcW w:w="2263" w:type="dxa"/>
+            <w:shd w:val="clear" w:color="auto" w:fill="3B3838" w:themeFill="background2" w:themeFillShade="40"/>
+          </w:tcPr>
+          <w:p>
+            <w:pPr>
+              <w:rPr>
+                <w:rFonts w:asciiTheme="majorHAnsi" w:hAnsiTheme="majorHAnsi"/>
+                <w:b/>
+                <w:sz w:val="24"/>
+                <w:szCs w:val="24"/>
+                <w:lang w:val="nl-NL"/>
+              </w:rPr>
+            </w:pPr>
+            <w:r>
+              <w:rPr>
+                <w:rFonts w:asciiTheme="majorHAnsi" w:hAnsiTheme="majorHAnsi"/>
+                <w:b/>
+                <w:sz w:val="24"/>
+                <w:szCs w:val="24"/>
+                <w:lang w:val="nl-NL"/>
+              </w:rPr>
+              <w:t>Deelnemers</w:t>
+            </w:r>
+          </w:p>
+        </w:tc>
+        <w:tc>
+          <w:tcPr>
+            <w:tcW w:w="6753" w:type="dxa"/>
+          </w:tcPr>
+          <w:p>
+            <w:pPr>
+              <w:pStyle w:val="ListParagraph"/>
+              <w:numPr>
+                <w:ilvl w:val="0"/>
+                <w:numId w:val="5"/>
+              </w:numPr>
+              <w:ind w:left="360"/>
+              <w:rPr>
+                <w:rFonts w:asciiTheme="majorHAnsi" w:hAnsiTheme="majorHAnsi" w:cs="Times New Roman"/>
+                <w:sz w:val="24"/>
+                <w:szCs w:val="24"/>
+                <w:lang w:val="nl-NL"/>
+              </w:rPr>
+            </w:pPr>
+            <w:r>
+              <w:rPr>
+                <w:rFonts w:asciiTheme="majorHAnsi" w:hAnsiTheme="majorHAnsi" w:cs="Times New Roman"/>
+                <w:sz w:val="24"/>
+                <w:szCs w:val="24"/>
+                <w:lang w:val="nl-NL"/>
+              </w:rPr>
+              <w:t>Wander van der Wal</w:t>
+            </w:r>
+          </w:p>
+          <w:p>
+            <w:pPr>
+              <w:pStyle w:val="ListParagraph"/>
+              <w:numPr>
+                <w:ilvl w:val="0"/>
+                <w:numId w:val="5"/>
+              </w:numPr>
+              <w:ind w:left="360"/>
+              <w:rPr>
+                <w:rFonts w:asciiTheme="majorHAnsi" w:hAnsiTheme="majorHAnsi" w:cs="Times New Roman"/>
+                <w:sz w:val="24"/>
+                <w:szCs w:val="24"/>
+                <w:lang w:val="nl-NL"/>
+              </w:rPr>
+            </w:pPr>
+            <w:r>
+              <w:rPr>
+                <w:rFonts w:asciiTheme="majorHAnsi" w:hAnsiTheme="majorHAnsi" w:cs="Times New Roman"/>
+                <w:sz w:val="24"/>
+                <w:szCs w:val="24"/>
+                <w:lang w:val="nl-NL"/>
+              </w:rPr>
+              <w:t>Reinder Henstra</w:t>
+            </w:r>
+          </w:p>
+          <w:p>
+            <w:pPr>
+              <w:pStyle w:val="ListParagraph"/>
+              <w:numPr>
+                <w:ilvl w:val="0"/>
+                <w:numId w:val="5"/>
+              </w:numPr>
+              <w:ind w:left="360"/>
+              <w:rPr>
+                <w:rFonts w:asciiTheme="majorHAnsi" w:hAnsiTheme="majorHAnsi" w:cs="Times New Roman"/>
+                <w:sz w:val="24"/>
+                <w:szCs w:val="24"/>
+                <w:lang w:val="nl-NL"/>
+              </w:rPr>
+            </w:pPr>
+            <w:r>
+              <w:rPr>
+                <w:rFonts w:asciiTheme="majorHAnsi" w:hAnsiTheme="majorHAnsi" w:cs="Times New Roman"/>
+                <w:sz w:val="24"/>
+                <w:szCs w:val="24"/>
+                <w:lang w:val="nl-NL"/>
+              </w:rPr>
+              <w:t>Geart Otten</w:t>
+            </w:r>
+          </w:p>
+          <w:p>
+            <w:pPr>
+              <w:pStyle w:val="ListParagraph"/>
+              <w:numPr>
+                <w:ilvl w:val="0"/>
+                <w:numId w:val="5"/>
+              </w:numPr>
+              <w:ind w:left="360"/>
+              <w:rPr>
+                <w:rFonts w:asciiTheme="majorHAnsi" w:hAnsiTheme="majorHAnsi" w:cs="Times New Roman"/>
+                <w:sz w:val="24"/>
+                <w:szCs w:val="24"/>
+                <w:lang w:val="nl-NL"/>
+              </w:rPr>
+            </w:pPr>
+            <w:r>
+              <w:rPr>
+                <w:rFonts w:asciiTheme="majorHAnsi" w:hAnsiTheme="majorHAnsi" w:cs="Times New Roman"/>
+                <w:sz w:val="24"/>
+                <w:szCs w:val="24"/>
+                <w:lang w:val="nl-NL"/>
+              </w:rPr>
+              <w:t>Ruud Haertlein</w:t>
+            </w:r>
+          </w:p>
+          <w:p>
+            <w:pPr>
+              <w:rPr>
+                <w:rFonts w:asciiTheme="majorHAnsi" w:hAnsiTheme="majorHAnsi" w:cs="Times New Roman"/>
+                <w:sz w:val="24"/>
+                <w:szCs w:val="24"/>
+                <w:lang w:val="nl-NL"/>
+              </w:rPr>
+            </w:pPr>
           </w:p>
         </w:tc>
       </w:tr>
@@ -315,7 +449,7 @@
                 <w:szCs w:val="24"/>
                 <w:lang w:val="nl-NL"/>
               </w:rPr>
-              <w:t>Deelnemers</w:t>
+              <w:t>Project doelstelling</w:t>
             </w:r>
           </w:p>
         </w:tc>
@@ -325,124 +459,66 @@
           </w:tcPr>
           <w:p>
             <w:pPr>
-              <w:pStyle w:val="ListParagraph"/>
-              <w:numPr>
-                <w:ilvl w:val="0"/>
-                <w:numId w:val="5"/>
-              </w:numPr>
-              <w:ind w:left="360"/>
-              <w:rPr>
-                <w:rFonts w:asciiTheme="majorHAnsi" w:hAnsiTheme="majorHAnsi" w:cs="Times New Roman"/>
-                <w:sz w:val="24"/>
-                <w:szCs w:val="24"/>
-                <w:lang w:val="nl-NL"/>
-              </w:rPr>
-            </w:pPr>
-            <w:proofErr w:type="spellStart"/>
-            <w:r>
-              <w:rPr>
-                <w:rFonts w:asciiTheme="majorHAnsi" w:hAnsiTheme="majorHAnsi" w:cs="Times New Roman"/>
-                <w:sz w:val="24"/>
-                <w:szCs w:val="24"/>
-                <w:lang w:val="nl-NL"/>
-              </w:rPr>
-              <w:t>Wander</w:t>
-            </w:r>
-            <w:proofErr w:type="spellEnd"/>
-            <w:r>
-              <w:rPr>
-                <w:rFonts w:asciiTheme="majorHAnsi" w:hAnsiTheme="majorHAnsi" w:cs="Times New Roman"/>
-                <w:sz w:val="24"/>
-                <w:szCs w:val="24"/>
-                <w:lang w:val="nl-NL"/>
-              </w:rPr>
-              <w:t xml:space="preserve"> van der Wal</w:t>
-            </w:r>
-          </w:p>
-          <w:p>
-            <w:pPr>
-              <w:pStyle w:val="ListParagraph"/>
-              <w:numPr>
-                <w:ilvl w:val="0"/>
-                <w:numId w:val="5"/>
-              </w:numPr>
-              <w:ind w:left="360"/>
-              <w:rPr>
-                <w:rFonts w:asciiTheme="majorHAnsi" w:hAnsiTheme="majorHAnsi" w:cs="Times New Roman"/>
-                <w:sz w:val="24"/>
-                <w:szCs w:val="24"/>
-                <w:lang w:val="nl-NL"/>
-              </w:rPr>
-            </w:pPr>
-            <w:r>
-              <w:rPr>
-                <w:rFonts w:asciiTheme="majorHAnsi" w:hAnsiTheme="majorHAnsi" w:cs="Times New Roman"/>
-                <w:sz w:val="24"/>
-                <w:szCs w:val="24"/>
-                <w:lang w:val="nl-NL"/>
-              </w:rPr>
-              <w:t>Reinder Henstra</w:t>
-            </w:r>
-          </w:p>
-          <w:p>
-            <w:pPr>
-              <w:pStyle w:val="ListParagraph"/>
-              <w:numPr>
-                <w:ilvl w:val="0"/>
-                <w:numId w:val="5"/>
-              </w:numPr>
-              <w:ind w:left="360"/>
-              <w:rPr>
-                <w:rFonts w:asciiTheme="majorHAnsi" w:hAnsiTheme="majorHAnsi" w:cs="Times New Roman"/>
-                <w:sz w:val="24"/>
-                <w:szCs w:val="24"/>
-                <w:lang w:val="nl-NL"/>
-              </w:rPr>
-            </w:pPr>
-            <w:proofErr w:type="spellStart"/>
-            <w:r>
-              <w:rPr>
-                <w:rFonts w:asciiTheme="majorHAnsi" w:hAnsiTheme="majorHAnsi" w:cs="Times New Roman"/>
-                <w:sz w:val="24"/>
-                <w:szCs w:val="24"/>
-                <w:lang w:val="nl-NL"/>
-              </w:rPr>
-              <w:t>Geart</w:t>
-            </w:r>
-            <w:proofErr w:type="spellEnd"/>
-            <w:r>
-              <w:rPr>
-                <w:rFonts w:asciiTheme="majorHAnsi" w:hAnsiTheme="majorHAnsi" w:cs="Times New Roman"/>
-                <w:sz w:val="24"/>
-                <w:szCs w:val="24"/>
-                <w:lang w:val="nl-NL"/>
-              </w:rPr>
-              <w:t xml:space="preserve"> Otten</w:t>
-            </w:r>
-          </w:p>
-          <w:p>
-            <w:pPr>
-              <w:pStyle w:val="ListParagraph"/>
-              <w:numPr>
-                <w:ilvl w:val="0"/>
-                <w:numId w:val="5"/>
-              </w:numPr>
-              <w:ind w:left="360"/>
-              <w:rPr>
-                <w:rFonts w:asciiTheme="majorHAnsi" w:hAnsiTheme="majorHAnsi" w:cs="Times New Roman"/>
-                <w:sz w:val="24"/>
-                <w:szCs w:val="24"/>
-                <w:lang w:val="nl-NL"/>
-              </w:rPr>
-            </w:pPr>
-            <w:r>
-              <w:rPr>
-                <w:rFonts w:asciiTheme="majorHAnsi" w:hAnsiTheme="majorHAnsi" w:cs="Times New Roman"/>
-                <w:sz w:val="24"/>
-                <w:szCs w:val="24"/>
-                <w:lang w:val="nl-NL"/>
-              </w:rPr>
-              <w:t>Ruud Haertlein</w:t>
+              <w:rPr>
+                <w:rFonts w:asciiTheme="majorHAnsi" w:hAnsiTheme="majorHAnsi" w:cs="Times New Roman"/>
+                <w:sz w:val="24"/>
+                <w:szCs w:val="24"/>
+                <w:lang w:val="nl-NL"/>
+              </w:rPr>
+            </w:pPr>
+            <w:r>
+              <w:rPr>
+                <w:rFonts w:asciiTheme="majorHAnsi" w:hAnsiTheme="majorHAnsi" w:cs="Times New Roman"/>
+                <w:sz w:val="24"/>
+                <w:szCs w:val="24"/>
+                <w:lang w:val="nl-NL"/>
+              </w:rPr>
+              <w:t>Het</w:t>
+            </w:r>
+            <w:r>
+              <w:rPr>
+                <w:rFonts w:asciiTheme="majorHAnsi" w:hAnsiTheme="majorHAnsi" w:cs="Times New Roman"/>
+                <w:sz w:val="24"/>
+                <w:szCs w:val="24"/>
+                <w:lang w:val="nl-NL"/>
+              </w:rPr>
+              <w:t xml:space="preserve"> programmeren van een chatbot in Telegram die</w:t>
+            </w:r>
+            <w:r>
+              <w:rPr>
+                <w:rFonts w:asciiTheme="majorHAnsi" w:hAnsiTheme="majorHAnsi" w:cs="Times New Roman"/>
+                <w:sz w:val="24"/>
+                <w:szCs w:val="24"/>
+                <w:lang w:val="nl-NL"/>
+              </w:rPr>
+              <w:t xml:space="preserve"> automatisch </w:t>
+            </w:r>
+            <w:r>
+              <w:rPr>
+                <w:rFonts w:asciiTheme="majorHAnsi" w:hAnsiTheme="majorHAnsi" w:cs="Times New Roman"/>
+                <w:sz w:val="24"/>
+                <w:szCs w:val="24"/>
+                <w:lang w:val="nl-NL"/>
+              </w:rPr>
+              <w:t>gestelde vragen zo passend mogelijk beantwoord van aspirant</w:t>
+            </w:r>
+            <w:r>
+              <w:rPr>
+                <w:rFonts w:asciiTheme="majorHAnsi" w:hAnsiTheme="majorHAnsi" w:cs="Times New Roman"/>
+                <w:sz w:val="24"/>
+                <w:szCs w:val="24"/>
+                <w:lang w:val="nl-NL"/>
+              </w:rPr>
+              <w:t xml:space="preserve"> HBO studenten </w:t>
+            </w:r>
+            <w:r>
+              <w:rPr>
+                <w:rFonts w:asciiTheme="majorHAnsi" w:hAnsiTheme="majorHAnsi" w:cs="Times New Roman"/>
+                <w:sz w:val="24"/>
+                <w:szCs w:val="24"/>
+                <w:lang w:val="nl-NL"/>
+              </w:rPr>
+              <w:t>aan de NHL.</w:t>
             </w:r>
           </w:p>
           <w:p>
@@ -481,7 +557,7 @@
                 <w:szCs w:val="24"/>
                 <w:lang w:val="nl-NL"/>
               </w:rPr>
-              <w:t>Project doelstelling</w:t>
+              <w:t>Projectbeschrijving</w:t>
             </w:r>
           </w:p>
         </w:tc>
@@ -505,91 +581,185 @@
                 <w:szCs w:val="24"/>
                 <w:lang w:val="nl-NL"/>
               </w:rPr>
-              <w:t>Een interfacesysteem waarmee een chatbot automatisch vragen van gebruikers over Telegram of Instagram kan beantwoorden.</w:t>
-            </w:r>
-          </w:p>
-          <w:p>
-            <w:pPr>
-              <w:rPr>
-                <w:rFonts w:asciiTheme="majorHAnsi" w:hAnsiTheme="majorHAnsi" w:cs="Times New Roman"/>
-                <w:sz w:val="24"/>
-                <w:szCs w:val="24"/>
-                <w:lang w:val="nl-NL"/>
-              </w:rPr>
-            </w:pPr>
-          </w:p>
-        </w:tc>
-      </w:tr>
-      <w:tr>
-        <w:tc>
-          <w:tcPr>
-            <w:tcW w:w="2263" w:type="dxa"/>
-            <w:shd w:val="clear" w:color="auto" w:fill="3B3838" w:themeFill="background2" w:themeFillShade="40"/>
-          </w:tcPr>
-          <w:p>
-            <w:pPr>
-              <w:rPr>
-                <w:rFonts w:asciiTheme="majorHAnsi" w:hAnsiTheme="majorHAnsi"/>
+              <w:t xml:space="preserve">Een NHL-helpdesk chatbot in Telegram die automatisch </w:t>
+            </w:r>
+            <w:r>
+              <w:rPr>
+                <w:rFonts w:asciiTheme="majorHAnsi" w:hAnsiTheme="majorHAnsi" w:cs="Times New Roman"/>
+                <w:sz w:val="24"/>
+                <w:szCs w:val="24"/>
+                <w:lang w:val="nl-NL"/>
+              </w:rPr>
+              <w:t>gestelde</w:t>
+            </w:r>
+            <w:r>
+              <w:rPr>
+                <w:rFonts w:asciiTheme="majorHAnsi" w:hAnsiTheme="majorHAnsi" w:cs="Times New Roman"/>
+                <w:sz w:val="24"/>
+                <w:szCs w:val="24"/>
+                <w:lang w:val="nl-NL"/>
+              </w:rPr>
+              <w:t xml:space="preserve"> </w:t>
+            </w:r>
+            <w:r>
+              <w:rPr>
+                <w:rFonts w:asciiTheme="majorHAnsi" w:hAnsiTheme="majorHAnsi" w:cs="Times New Roman"/>
+                <w:sz w:val="24"/>
+                <w:szCs w:val="24"/>
+                <w:lang w:val="nl-NL"/>
+              </w:rPr>
+              <w:t xml:space="preserve">vragen over de procedure “student worden bij de NHL” van aspirant studenten aan de NHL </w:t>
+            </w:r>
+            <w:r>
+              <w:rPr>
+                <w:rFonts w:asciiTheme="majorHAnsi" w:hAnsiTheme="majorHAnsi" w:cs="Times New Roman"/>
+                <w:sz w:val="24"/>
+                <w:szCs w:val="24"/>
+                <w:lang w:val="nl-NL"/>
+              </w:rPr>
+              <w:t xml:space="preserve">zo </w:t>
+            </w:r>
+            <w:r>
+              <w:rPr>
+                <w:rFonts w:asciiTheme="majorHAnsi" w:hAnsiTheme="majorHAnsi" w:cs="Times New Roman"/>
+                <w:sz w:val="24"/>
+                <w:szCs w:val="24"/>
+                <w:lang w:val="nl-NL"/>
+              </w:rPr>
+              <w:t xml:space="preserve">passend </w:t>
+            </w:r>
+            <w:r>
+              <w:rPr>
+                <w:rFonts w:asciiTheme="majorHAnsi" w:hAnsiTheme="majorHAnsi" w:cs="Times New Roman"/>
+                <w:sz w:val="24"/>
+                <w:szCs w:val="24"/>
+                <w:lang w:val="nl-NL"/>
+              </w:rPr>
+              <w:t xml:space="preserve">mogelijk beantwoord. </w:t>
+            </w:r>
+          </w:p>
+          <w:p>
+            <w:pPr>
+              <w:rPr>
+                <w:rFonts w:asciiTheme="majorHAnsi" w:hAnsiTheme="majorHAnsi" w:cs="Times New Roman"/>
+                <w:sz w:val="24"/>
+                <w:szCs w:val="24"/>
+                <w:lang w:val="nl-NL"/>
+              </w:rPr>
+            </w:pPr>
+          </w:p>
+          <w:p>
+            <w:pPr>
+              <w:rPr>
+                <w:rFonts w:asciiTheme="majorHAnsi" w:hAnsiTheme="majorHAnsi" w:cs="Times New Roman"/>
+                <w:sz w:val="24"/>
+                <w:szCs w:val="24"/>
+                <w:lang w:val="nl-NL"/>
+              </w:rPr>
+            </w:pPr>
+            <w:r>
+              <w:rPr>
+                <w:rFonts w:asciiTheme="majorHAnsi" w:hAnsiTheme="majorHAnsi" w:cs="Times New Roman"/>
+                <w:sz w:val="24"/>
+                <w:szCs w:val="24"/>
+                <w:lang w:val="nl-NL"/>
+              </w:rPr>
+              <w:t xml:space="preserve">Een net geslaagde of bijna geslaagde </w:t>
+            </w:r>
+            <w:r>
+              <w:rPr>
+                <w:rFonts w:asciiTheme="majorHAnsi" w:hAnsiTheme="majorHAnsi" w:cs="Times New Roman"/>
+                <w:sz w:val="24"/>
+                <w:szCs w:val="24"/>
+                <w:lang w:val="nl-NL"/>
+              </w:rPr>
+              <w:t>Havoleerling</w:t>
+            </w:r>
+            <w:r>
+              <w:rPr>
+                <w:rFonts w:asciiTheme="majorHAnsi" w:hAnsiTheme="majorHAnsi" w:cs="Times New Roman"/>
+                <w:sz w:val="24"/>
+                <w:szCs w:val="24"/>
+                <w:lang w:val="nl-NL"/>
+              </w:rPr>
+              <w:t xml:space="preserve"> moet alle vragen die hij/zij heeft over het student worden bij de NHL via de applicatie Telegram kunnen stellen aan de NHL-helpdesk</w:t>
+            </w:r>
+            <w:r>
+              <w:rPr>
+                <w:rFonts w:asciiTheme="majorHAnsi" w:hAnsiTheme="majorHAnsi" w:cs="Times New Roman"/>
+                <w:sz w:val="24"/>
+                <w:szCs w:val="24"/>
+                <w:lang w:val="nl-NL"/>
+              </w:rPr>
+              <w:t xml:space="preserve"> chatbot. Deze chatbot moet </w:t>
+            </w:r>
+            <w:r>
+              <w:rPr>
+                <w:rFonts w:asciiTheme="majorHAnsi" w:hAnsiTheme="majorHAnsi" w:cs="Times New Roman"/>
+                <w:sz w:val="24"/>
+                <w:szCs w:val="24"/>
+                <w:lang w:val="nl-NL"/>
+              </w:rPr>
+              <w:t xml:space="preserve">automatisch een passend antwoord geven op de gestelde vraag van de student, waarop de </w:t>
+            </w:r>
+            <w:r>
+              <w:rPr>
+                <w:rFonts w:asciiTheme="majorHAnsi" w:hAnsiTheme="majorHAnsi" w:cs="Times New Roman"/>
+                <w:sz w:val="24"/>
+                <w:szCs w:val="24"/>
+                <w:lang w:val="nl-NL"/>
+              </w:rPr>
+              <w:t>leerling</w:t>
+            </w:r>
+            <w:r>
+              <w:rPr>
+                <w:rFonts w:asciiTheme="majorHAnsi" w:hAnsiTheme="majorHAnsi" w:cs="Times New Roman"/>
+                <w:sz w:val="24"/>
+                <w:szCs w:val="24"/>
+                <w:lang w:val="nl-NL"/>
+              </w:rPr>
+              <w:t xml:space="preserve"> het idee </w:t>
+            </w:r>
+            <w:r>
+              <w:rPr>
+                <w:rFonts w:asciiTheme="majorHAnsi" w:hAnsiTheme="majorHAnsi" w:cs="Times New Roman"/>
+                <w:sz w:val="24"/>
+                <w:szCs w:val="24"/>
+                <w:lang w:val="nl-NL"/>
+              </w:rPr>
+              <w:t>krijgt</w:t>
+            </w:r>
+            <w:r>
+              <w:rPr>
+                <w:rFonts w:asciiTheme="majorHAnsi" w:hAnsiTheme="majorHAnsi" w:cs="Times New Roman"/>
+                <w:sz w:val="24"/>
+                <w:szCs w:val="24"/>
+                <w:lang w:val="nl-NL"/>
+              </w:rPr>
+              <w:t xml:space="preserve"> dat het gegenereerde antwoord </w:t>
+            </w:r>
+            <w:r>
+              <w:rPr>
+                <w:rFonts w:asciiTheme="majorHAnsi" w:hAnsiTheme="majorHAnsi" w:cs="Times New Roman"/>
+                <w:sz w:val="24"/>
+                <w:szCs w:val="24"/>
+                <w:lang w:val="nl-NL"/>
+              </w:rPr>
+              <w:t>zijn of haar probleem verholpen heeft.</w:t>
+            </w:r>
+          </w:p>
+          <w:p>
+            <w:pPr>
+              <w:rPr>
+                <w:rFonts w:asciiTheme="majorHAnsi" w:hAnsiTheme="majorHAnsi" w:cs="Times New Roman"/>
                 <w:b/>
                 <w:sz w:val="24"/>
                 <w:szCs w:val="24"/>
                 <w:lang w:val="nl-NL"/>
               </w:rPr>
             </w:pPr>
-            <w:r>
-              <w:rPr>
-                <w:rFonts w:asciiTheme="majorHAnsi" w:hAnsiTheme="majorHAnsi"/>
-                <w:b/>
-                <w:sz w:val="24"/>
-                <w:szCs w:val="24"/>
-                <w:lang w:val="nl-NL"/>
-              </w:rPr>
-              <w:t>Projectbeschrijving</w:t>
-            </w:r>
-          </w:p>
-        </w:tc>
-        <w:tc>
-          <w:tcPr>
-            <w:tcW w:w="6753" w:type="dxa"/>
-          </w:tcPr>
-          <w:p>
-            <w:pPr>
-              <w:rPr>
-                <w:rFonts w:asciiTheme="majorHAnsi" w:hAnsiTheme="majorHAnsi" w:cs="Times New Roman"/>
-                <w:sz w:val="24"/>
-                <w:szCs w:val="24"/>
-                <w:lang w:val="nl-NL"/>
-              </w:rPr>
-            </w:pPr>
-            <w:r>
-              <w:rPr>
-                <w:rFonts w:asciiTheme="majorHAnsi" w:hAnsiTheme="majorHAnsi" w:cs="Times New Roman"/>
-                <w:sz w:val="24"/>
-                <w:szCs w:val="24"/>
-                <w:lang w:val="nl-NL"/>
-              </w:rPr>
-              <w:t>Een klantenservice Chatbot programmeren die automatisch antwoord geeft op vragen die een klant heeft over het gebruiken van Telegram en Instagram</w:t>
-            </w:r>
-            <w:r>
-              <w:rPr>
-                <w:rFonts w:asciiTheme="majorHAnsi" w:hAnsiTheme="majorHAnsi" w:cs="Times New Roman"/>
-                <w:sz w:val="24"/>
-                <w:szCs w:val="24"/>
-                <w:lang w:val="nl-NL"/>
-              </w:rPr>
-              <w:t xml:space="preserve"> en deze stelt via de Telegramapplicatie.</w:t>
-            </w:r>
-          </w:p>
-          <w:p>
-            <w:pPr>
-              <w:rPr>
-                <w:rFonts w:asciiTheme="majorHAnsi" w:hAnsiTheme="majorHAnsi" w:cs="Times New Roman"/>
-                <w:b/>
-                <w:sz w:val="24"/>
-                <w:szCs w:val="24"/>
-                <w:lang w:val="nl-NL"/>
-              </w:rPr>
-            </w:pPr>
+            <w:bookmarkStart w:id="0" w:name="_GoBack"/>
+            <w:bookmarkEnd w:id="0"/>
           </w:p>
         </w:tc>
       </w:tr>

</xml_diff>